<commit_message>
Adding a local database file compatable with VS 2013. I attached EF to it, and alterd the instructions.
</commit_message>
<xml_diff>
--- a/Instructions.docx
+++ b/Instructions.docx
@@ -9,31 +9,7 @@
       </w:pPr>
       <w:r>
         <w:rPr/>
-        <w:t xml:space="preserve">The purpose of this project is to demonstrate basic programming ability in a simple web project. It will test basic HTML Markup, CSS, MVC, </w:t>
-      </w:r>
-      <w:r>
-        <w:rPr/>
-        <w:t xml:space="preserve">AJAX, </w:t>
-      </w:r>
-      <w:r>
-        <w:rPr/>
-        <w:t xml:space="preserve">Javascript, JQuery, </w:t>
-      </w:r>
-      <w:r>
-        <w:rPr/>
-        <w:t xml:space="preserve">and </w:t>
-      </w:r>
-      <w:r>
-        <w:rPr/>
-        <w:t xml:space="preserve">SQL </w:t>
-      </w:r>
-      <w:r>
-        <w:rPr/>
-        <w:t>using the Entity Framework</w:t>
-      </w:r>
-      <w:r>
-        <w:rPr/>
-        <w:t>. Much of the project has been stubbed out, you’re just being asked to fill in the missing pieces.</w:t>
+        <w:t>The purpose of this project is to demonstrate basic programming ability in a simple web project. It will test basic HTML Markup, CSS, MVC, AJAX, Javascript, JQuery, and SQL using the Entity Framework. Much of the project has been stubbed out, you’re just being asked to fill in the missing pieces.</w:t>
       </w:r>
     </w:p>
     <w:p>
@@ -98,11 +74,31 @@
     <w:p>
       <w:pPr>
         <w:pStyle w:val="Normal"/>
-        <w:rPr/>
-      </w:pPr>
-      <w:r>
-        <w:rPr/>
-        <w:t>Unless a specific technology is specified (i.e. AJAX, Javascript, etc), you’re welcome to complete each task in whatever way you feel most comfortable (client-side, server-side, etc).</w:t>
+        <w:rPr>
+          <w:rFonts w:eastAsia="SimSun" w:cs="Calibri"/>
+          <w:color w:val="00000A"/>
+          <w:sz w:val="22"/>
+          <w:szCs w:val="22"/>
+          <w:lang w:val="en-US" w:eastAsia="en-US" w:bidi="ar-SA"/>
+        </w:rPr>
+      </w:pPr>
+      <w:r>
+        <w:rPr/>
+        <w:t xml:space="preserve">Unless a specific technology is specified (i.e. AJAX, Javascript, etc), you’re welcome to complete each task in whatever way you feel most comfortable (client-side, server-side, etc). </w:t>
+      </w:r>
+      <w:r>
+        <w:rPr/>
+        <w:t>A local database is included in App_Data, which already has EntityFramework connected to it throug</w:t>
+      </w:r>
+      <w:r>
+        <w:rPr>
+          <w:rFonts w:eastAsia="SimSun" w:cs="Calibri"/>
+          <w:color w:val="00000A"/>
+          <w:sz w:val="22"/>
+          <w:szCs w:val="22"/>
+          <w:lang w:val="en-US" w:eastAsia="en-US" w:bidi="ar-SA"/>
+        </w:rPr>
+        <w:t>h the DataAccess\InterviewEntities DbContext.</w:t>
       </w:r>
     </w:p>
     <w:p>
@@ -116,35 +112,7 @@
       </w:pPr>
       <w:r>
         <w:rPr/>
-        <w:t xml:space="preserve">Create the </w:t>
-      </w:r>
-      <w:r>
-        <w:rPr/>
-        <w:t>a</w:t>
-      </w:r>
-      <w:r>
-        <w:rPr/>
-        <w:t xml:space="preserve">ction </w:t>
-      </w:r>
-      <w:r>
-        <w:rPr/>
-        <w:t>m</w:t>
-      </w:r>
-      <w:r>
-        <w:rPr/>
-        <w:t xml:space="preserve">ethods </w:t>
-      </w:r>
-      <w:r>
-        <w:rPr/>
-        <w:t>need to r</w:t>
-      </w:r>
-      <w:r>
-        <w:rPr/>
-        <w:t xml:space="preserve">ender the </w:t>
-      </w:r>
-      <w:r>
-        <w:rPr/>
-        <w:t>links on _Layout.csthml</w:t>
+        <w:t>Create the action methods need to render the links on _Layout.csthml</w:t>
       </w:r>
     </w:p>
     <w:p>
@@ -158,7 +126,7 @@
       </w:pPr>
       <w:r>
         <w:rPr/>
-        <w:t>Create an Entity Framework data model to connect to the Interview.mdf database in the App_Data folder.</w:t>
+        <w:t>Make the ContactGrid page display the data for all contacts in the database.</w:t>
       </w:r>
     </w:p>
     <w:p>
@@ -172,23 +140,13 @@
       </w:pPr>
       <w:r>
         <w:rPr/>
-        <w:t xml:space="preserve">Make the </w:t>
-      </w:r>
-      <w:r>
-        <w:rPr/>
-        <w:t xml:space="preserve">ContactGrid </w:t>
-      </w:r>
-      <w:r>
-        <w:rPr/>
-        <w:t xml:space="preserve">page display the data for all contacts in the </w:t>
-      </w:r>
-      <w:r>
-        <w:rPr/>
-        <w:t>database</w:t>
-      </w:r>
-      <w:r>
-        <w:rPr/>
-        <w:t>.</w:t>
+        <w:t xml:space="preserve">Implement creating a new contact and editing an existing one using the same ContactForm page. It should require the first and last name. Any update of the form should be done asynchronously. </w:t>
+      </w:r>
+      <w:bookmarkStart w:id="0" w:name="__DdeLink__102_1716153811"/>
+      <w:bookmarkEnd w:id="0"/>
+      <w:r>
+        <w:rPr/>
+        <w:t>Upon successful creation, the grid should be shown including the new contact.</w:t>
       </w:r>
     </w:p>
     <w:p>
@@ -202,13 +160,7 @@
       </w:pPr>
       <w:r>
         <w:rPr/>
-        <w:t xml:space="preserve">Implement creating a new contact and editing an existing one using the same ContactForm page. It should require the first and last name. Any update of the form should be done asynchronously. </w:t>
-      </w:r>
-      <w:bookmarkStart w:id="0" w:name="__DdeLink__102_1716153811"/>
-      <w:bookmarkEnd w:id="0"/>
-      <w:r>
-        <w:rPr/>
-        <w:t>Upon successful creation, the grid should be shown including the new contact.</w:t>
+        <w:t>Implement deleting a contact. The delete must be done asynchronously. Upon successful deletion, the grid should be shown without the deleted contact. A success/failure message must be displayed on the screen.</w:t>
       </w:r>
     </w:p>
     <w:p>
@@ -218,53 +170,12 @@
           <w:ilvl w:val="0"/>
           <w:numId w:val="1"/>
         </w:numPr>
-        <w:rPr/>
-      </w:pPr>
-      <w:r>
-        <w:rPr/>
-        <w:t>Implement d</w:t>
-      </w:r>
-      <w:r>
-        <w:rPr/>
-        <w:t xml:space="preserve">eleting </w:t>
-      </w:r>
-      <w:r>
-        <w:rPr/>
-        <w:t xml:space="preserve">a </w:t>
-      </w:r>
-      <w:r>
-        <w:rPr/>
-        <w:t xml:space="preserve">contact. The delete must be done </w:t>
-      </w:r>
-      <w:r>
-        <w:rPr/>
-        <w:t>asynchronously. Upon successful deletion, the grid should be shown without the deleted contact. A</w:t>
-      </w:r>
-      <w:r>
-        <w:rPr/>
-        <w:t xml:space="preserve"> success/failure message must be displayed on the screen.</w:t>
-      </w:r>
-    </w:p>
-    <w:p>
-      <w:pPr>
-        <w:pStyle w:val="Normal"/>
-        <w:numPr>
-          <w:ilvl w:val="0"/>
-          <w:numId w:val="1"/>
-        </w:numPr>
-        <w:rPr/>
-      </w:pPr>
-      <w:r>
-        <w:rPr/>
-        <w:t xml:space="preserve">Implement viewing a contact. </w:t>
-      </w:r>
-      <w:r>
-        <w:rPr/>
-        <w:t>The</w:t>
-      </w:r>
-      <w:r>
-        <w:rPr/>
-        <w:t>re should be no submit button, and all data displayed must be read-only.</w:t>
+        <w:spacing w:before="0" w:after="200"/>
+        <w:rPr/>
+      </w:pPr>
+      <w:r>
+        <w:rPr/>
+        <w:t>Implement viewing a contact. There should be no submit button, and all data displayed must be read-only.</w:t>
       </w:r>
     </w:p>
     <w:sectPr>
@@ -294,7 +205,6 @@
         </w:tabs>
         <w:ind w:left="720" w:hanging="360"/>
       </w:pPr>
-      <w:rPr/>
     </w:lvl>
     <w:lvl w:ilvl="1">
       <w:start w:val="1"/>
@@ -307,7 +217,6 @@
         </w:tabs>
         <w:ind w:left="1080" w:hanging="360"/>
       </w:pPr>
-      <w:rPr/>
     </w:lvl>
     <w:lvl w:ilvl="2">
       <w:start w:val="1"/>
@@ -320,7 +229,6 @@
         </w:tabs>
         <w:ind w:left="1440" w:hanging="360"/>
       </w:pPr>
-      <w:rPr/>
     </w:lvl>
     <w:lvl w:ilvl="3">
       <w:start w:val="1"/>
@@ -333,7 +241,6 @@
         </w:tabs>
         <w:ind w:left="1800" w:hanging="360"/>
       </w:pPr>
-      <w:rPr/>
     </w:lvl>
     <w:lvl w:ilvl="4">
       <w:start w:val="1"/>
@@ -346,7 +253,6 @@
         </w:tabs>
         <w:ind w:left="2160" w:hanging="360"/>
       </w:pPr>
-      <w:rPr/>
     </w:lvl>
     <w:lvl w:ilvl="5">
       <w:start w:val="1"/>
@@ -359,7 +265,6 @@
         </w:tabs>
         <w:ind w:left="2520" w:hanging="360"/>
       </w:pPr>
-      <w:rPr/>
     </w:lvl>
     <w:lvl w:ilvl="6">
       <w:start w:val="1"/>
@@ -372,7 +277,6 @@
         </w:tabs>
         <w:ind w:left="2880" w:hanging="360"/>
       </w:pPr>
-      <w:rPr/>
     </w:lvl>
     <w:lvl w:ilvl="7">
       <w:start w:val="1"/>
@@ -385,7 +289,6 @@
         </w:tabs>
         <w:ind w:left="3240" w:hanging="360"/>
       </w:pPr>
-      <w:rPr/>
     </w:lvl>
     <w:lvl w:ilvl="8">
       <w:start w:val="1"/>
@@ -398,7 +301,6 @@
         </w:tabs>
         <w:ind w:left="3600" w:hanging="360"/>
       </w:pPr>
-      <w:rPr/>
     </w:lvl>
   </w:abstractNum>
   <w:abstractNum w:abstractNumId="2">
@@ -698,7 +600,7 @@
     </w:pPr>
     <w:rPr>
       <w:rFonts w:ascii="Calibri" w:hAnsi="Calibri" w:eastAsia="SimSun" w:cs="Calibri"/>
-      <w:color w:val="auto"/>
+      <w:color w:val="00000A"/>
       <w:sz w:val="22"/>
       <w:szCs w:val="22"/>
       <w:lang w:val="en-US" w:eastAsia="en-US" w:bidi="ar-SA"/>
@@ -723,10 +625,6 @@
       <w:sz w:val="16"/>
       <w:szCs w:val="16"/>
     </w:rPr>
-  </w:style>
-  <w:style w:type="character" w:styleId="NumberingSymbols">
-    <w:name w:val="Numbering Symbols"/>
-    <w:rPr/>
   </w:style>
   <w:style w:type="paragraph" w:styleId="Heading">
     <w:name w:val="Heading"/>

</xml_diff>

<commit_message>
Adding a local database file compatable with VS 2013. I attached EF to it, and alterd the instructions. (grafted from c6192705508c58f8d4f047fb7db70d5b70feceae)
</commit_message>
<xml_diff>
--- a/Instructions.docx
+++ b/Instructions.docx
@@ -9,31 +9,7 @@
       </w:pPr>
       <w:r>
         <w:rPr/>
-        <w:t xml:space="preserve">The purpose of this project is to demonstrate basic programming ability in a simple web project. It will test basic HTML Markup, CSS, MVC, </w:t>
-      </w:r>
-      <w:r>
-        <w:rPr/>
-        <w:t xml:space="preserve">AJAX, </w:t>
-      </w:r>
-      <w:r>
-        <w:rPr/>
-        <w:t xml:space="preserve">Javascript, JQuery, </w:t>
-      </w:r>
-      <w:r>
-        <w:rPr/>
-        <w:t xml:space="preserve">and </w:t>
-      </w:r>
-      <w:r>
-        <w:rPr/>
-        <w:t xml:space="preserve">SQL </w:t>
-      </w:r>
-      <w:r>
-        <w:rPr/>
-        <w:t>using the Entity Framework</w:t>
-      </w:r>
-      <w:r>
-        <w:rPr/>
-        <w:t>. Much of the project has been stubbed out, you’re just being asked to fill in the missing pieces.</w:t>
+        <w:t>The purpose of this project is to demonstrate basic programming ability in a simple web project. It will test basic HTML Markup, CSS, MVC, AJAX, Javascript, JQuery, and SQL using the Entity Framework. Much of the project has been stubbed out, you’re just being asked to fill in the missing pieces.</w:t>
       </w:r>
     </w:p>
     <w:p>
@@ -98,11 +74,31 @@
     <w:p>
       <w:pPr>
         <w:pStyle w:val="Normal"/>
-        <w:rPr/>
-      </w:pPr>
-      <w:r>
-        <w:rPr/>
-        <w:t>Unless a specific technology is specified (i.e. AJAX, Javascript, etc), you’re welcome to complete each task in whatever way you feel most comfortable (client-side, server-side, etc).</w:t>
+        <w:rPr>
+          <w:rFonts w:eastAsia="SimSun" w:cs="Calibri"/>
+          <w:color w:val="00000A"/>
+          <w:sz w:val="22"/>
+          <w:szCs w:val="22"/>
+          <w:lang w:val="en-US" w:eastAsia="en-US" w:bidi="ar-SA"/>
+        </w:rPr>
+      </w:pPr>
+      <w:r>
+        <w:rPr/>
+        <w:t xml:space="preserve">Unless a specific technology is specified (i.e. AJAX, Javascript, etc), you’re welcome to complete each task in whatever way you feel most comfortable (client-side, server-side, etc). </w:t>
+      </w:r>
+      <w:r>
+        <w:rPr/>
+        <w:t>A local database is included in App_Data, which already has EntityFramework connected to it throug</w:t>
+      </w:r>
+      <w:r>
+        <w:rPr>
+          <w:rFonts w:eastAsia="SimSun" w:cs="Calibri"/>
+          <w:color w:val="00000A"/>
+          <w:sz w:val="22"/>
+          <w:szCs w:val="22"/>
+          <w:lang w:val="en-US" w:eastAsia="en-US" w:bidi="ar-SA"/>
+        </w:rPr>
+        <w:t>h the DataAccess\InterviewEntities DbContext.</w:t>
       </w:r>
     </w:p>
     <w:p>
@@ -116,35 +112,7 @@
       </w:pPr>
       <w:r>
         <w:rPr/>
-        <w:t xml:space="preserve">Create the </w:t>
-      </w:r>
-      <w:r>
-        <w:rPr/>
-        <w:t>a</w:t>
-      </w:r>
-      <w:r>
-        <w:rPr/>
-        <w:t xml:space="preserve">ction </w:t>
-      </w:r>
-      <w:r>
-        <w:rPr/>
-        <w:t>m</w:t>
-      </w:r>
-      <w:r>
-        <w:rPr/>
-        <w:t xml:space="preserve">ethods </w:t>
-      </w:r>
-      <w:r>
-        <w:rPr/>
-        <w:t>need to r</w:t>
-      </w:r>
-      <w:r>
-        <w:rPr/>
-        <w:t xml:space="preserve">ender the </w:t>
-      </w:r>
-      <w:r>
-        <w:rPr/>
-        <w:t>links on _Layout.csthml</w:t>
+        <w:t>Create the action methods need to render the links on _Layout.csthml</w:t>
       </w:r>
     </w:p>
     <w:p>
@@ -158,7 +126,7 @@
       </w:pPr>
       <w:r>
         <w:rPr/>
-        <w:t>Create an Entity Framework data model to connect to the Interview.mdf database in the App_Data folder.</w:t>
+        <w:t>Make the ContactGrid page display the data for all contacts in the database.</w:t>
       </w:r>
     </w:p>
     <w:p>
@@ -172,23 +140,13 @@
       </w:pPr>
       <w:r>
         <w:rPr/>
-        <w:t xml:space="preserve">Make the </w:t>
-      </w:r>
-      <w:r>
-        <w:rPr/>
-        <w:t xml:space="preserve">ContactGrid </w:t>
-      </w:r>
-      <w:r>
-        <w:rPr/>
-        <w:t xml:space="preserve">page display the data for all contacts in the </w:t>
-      </w:r>
-      <w:r>
-        <w:rPr/>
-        <w:t>database</w:t>
-      </w:r>
-      <w:r>
-        <w:rPr/>
-        <w:t>.</w:t>
+        <w:t xml:space="preserve">Implement creating a new contact and editing an existing one using the same ContactForm page. It should require the first and last name. Any update of the form should be done asynchronously. </w:t>
+      </w:r>
+      <w:bookmarkStart w:id="0" w:name="__DdeLink__102_1716153811"/>
+      <w:bookmarkEnd w:id="0"/>
+      <w:r>
+        <w:rPr/>
+        <w:t>Upon successful creation, the grid should be shown including the new contact.</w:t>
       </w:r>
     </w:p>
     <w:p>
@@ -202,13 +160,7 @@
       </w:pPr>
       <w:r>
         <w:rPr/>
-        <w:t xml:space="preserve">Implement creating a new contact and editing an existing one using the same ContactForm page. It should require the first and last name. Any update of the form should be done asynchronously. </w:t>
-      </w:r>
-      <w:bookmarkStart w:id="0" w:name="__DdeLink__102_1716153811"/>
-      <w:bookmarkEnd w:id="0"/>
-      <w:r>
-        <w:rPr/>
-        <w:t>Upon successful creation, the grid should be shown including the new contact.</w:t>
+        <w:t>Implement deleting a contact. The delete must be done asynchronously. Upon successful deletion, the grid should be shown without the deleted contact. A success/failure message must be displayed on the screen.</w:t>
       </w:r>
     </w:p>
     <w:p>
@@ -218,53 +170,12 @@
           <w:ilvl w:val="0"/>
           <w:numId w:val="1"/>
         </w:numPr>
-        <w:rPr/>
-      </w:pPr>
-      <w:r>
-        <w:rPr/>
-        <w:t>Implement d</w:t>
-      </w:r>
-      <w:r>
-        <w:rPr/>
-        <w:t xml:space="preserve">eleting </w:t>
-      </w:r>
-      <w:r>
-        <w:rPr/>
-        <w:t xml:space="preserve">a </w:t>
-      </w:r>
-      <w:r>
-        <w:rPr/>
-        <w:t xml:space="preserve">contact. The delete must be done </w:t>
-      </w:r>
-      <w:r>
-        <w:rPr/>
-        <w:t>asynchronously. Upon successful deletion, the grid should be shown without the deleted contact. A</w:t>
-      </w:r>
-      <w:r>
-        <w:rPr/>
-        <w:t xml:space="preserve"> success/failure message must be displayed on the screen.</w:t>
-      </w:r>
-    </w:p>
-    <w:p>
-      <w:pPr>
-        <w:pStyle w:val="Normal"/>
-        <w:numPr>
-          <w:ilvl w:val="0"/>
-          <w:numId w:val="1"/>
-        </w:numPr>
-        <w:rPr/>
-      </w:pPr>
-      <w:r>
-        <w:rPr/>
-        <w:t xml:space="preserve">Implement viewing a contact. </w:t>
-      </w:r>
-      <w:r>
-        <w:rPr/>
-        <w:t>The</w:t>
-      </w:r>
-      <w:r>
-        <w:rPr/>
-        <w:t>re should be no submit button, and all data displayed must be read-only.</w:t>
+        <w:spacing w:before="0" w:after="200"/>
+        <w:rPr/>
+      </w:pPr>
+      <w:r>
+        <w:rPr/>
+        <w:t>Implement viewing a contact. There should be no submit button, and all data displayed must be read-only.</w:t>
       </w:r>
     </w:p>
     <w:sectPr>
@@ -294,7 +205,6 @@
         </w:tabs>
         <w:ind w:left="720" w:hanging="360"/>
       </w:pPr>
-      <w:rPr/>
     </w:lvl>
     <w:lvl w:ilvl="1">
       <w:start w:val="1"/>
@@ -307,7 +217,6 @@
         </w:tabs>
         <w:ind w:left="1080" w:hanging="360"/>
       </w:pPr>
-      <w:rPr/>
     </w:lvl>
     <w:lvl w:ilvl="2">
       <w:start w:val="1"/>
@@ -320,7 +229,6 @@
         </w:tabs>
         <w:ind w:left="1440" w:hanging="360"/>
       </w:pPr>
-      <w:rPr/>
     </w:lvl>
     <w:lvl w:ilvl="3">
       <w:start w:val="1"/>
@@ -333,7 +241,6 @@
         </w:tabs>
         <w:ind w:left="1800" w:hanging="360"/>
       </w:pPr>
-      <w:rPr/>
     </w:lvl>
     <w:lvl w:ilvl="4">
       <w:start w:val="1"/>
@@ -346,7 +253,6 @@
         </w:tabs>
         <w:ind w:left="2160" w:hanging="360"/>
       </w:pPr>
-      <w:rPr/>
     </w:lvl>
     <w:lvl w:ilvl="5">
       <w:start w:val="1"/>
@@ -359,7 +265,6 @@
         </w:tabs>
         <w:ind w:left="2520" w:hanging="360"/>
       </w:pPr>
-      <w:rPr/>
     </w:lvl>
     <w:lvl w:ilvl="6">
       <w:start w:val="1"/>
@@ -372,7 +277,6 @@
         </w:tabs>
         <w:ind w:left="2880" w:hanging="360"/>
       </w:pPr>
-      <w:rPr/>
     </w:lvl>
     <w:lvl w:ilvl="7">
       <w:start w:val="1"/>
@@ -385,7 +289,6 @@
         </w:tabs>
         <w:ind w:left="3240" w:hanging="360"/>
       </w:pPr>
-      <w:rPr/>
     </w:lvl>
     <w:lvl w:ilvl="8">
       <w:start w:val="1"/>
@@ -398,7 +301,6 @@
         </w:tabs>
         <w:ind w:left="3600" w:hanging="360"/>
       </w:pPr>
-      <w:rPr/>
     </w:lvl>
   </w:abstractNum>
   <w:abstractNum w:abstractNumId="2">
@@ -698,7 +600,7 @@
     </w:pPr>
     <w:rPr>
       <w:rFonts w:ascii="Calibri" w:hAnsi="Calibri" w:eastAsia="SimSun" w:cs="Calibri"/>
-      <w:color w:val="auto"/>
+      <w:color w:val="00000A"/>
       <w:sz w:val="22"/>
       <w:szCs w:val="22"/>
       <w:lang w:val="en-US" w:eastAsia="en-US" w:bidi="ar-SA"/>
@@ -723,10 +625,6 @@
       <w:sz w:val="16"/>
       <w:szCs w:val="16"/>
     </w:rPr>
-  </w:style>
-  <w:style w:type="character" w:styleId="NumberingSymbols">
-    <w:name w:val="Numbering Symbols"/>
-    <w:rPr/>
   </w:style>
   <w:style w:type="paragraph" w:styleId="Heading">
     <w:name w:val="Heading"/>

</xml_diff>